<commit_message>
data written in files and read
</commit_message>
<xml_diff>
--- a/sem-7/Java_others/Java_Assignments.docx
+++ b/sem-7/Java_others/Java_Assignments.docx
@@ -1902,7 +1902,34 @@
         <w:t>encapsulation</w:t>
       </w:r>
       <w:r>
-        <w:t>. Encapsulation means hiding the internal details of an object from the outside world and providing a public interface to interact with the object. By using access specifiers, you can control the visibility and accessibility of the data and behavior of an object, and prevent unauthorized access or modification. This way, you can ensure the integrity and security of your object, and also make it easier to maintain and reuse.</w:t>
+        <w:t xml:space="preserve">. Encapsulation means hiding the internal details of an object from the outside world and providing a public interface to interact with the object. By using access specifiers, </w:t>
+      </w:r>
+      <w:r>
+        <w:rPr>
+          <w:lang w:val="en-US"/>
+        </w:rPr>
+        <w:t>we</w:t>
+      </w:r>
+      <w:r>
+        <w:t xml:space="preserve"> can control the visibility and accessibility of the data and behavior of an object, and prevent unauthorized access or modification. This way, </w:t>
+      </w:r>
+      <w:r>
+        <w:rPr>
+          <w:lang w:val="en-US"/>
+        </w:rPr>
+        <w:t>we</w:t>
+      </w:r>
+      <w:r>
+        <w:t xml:space="preserve"> can ensure the integrity and security of </w:t>
+      </w:r>
+      <w:r>
+        <w:rPr>
+          <w:lang w:val="en-US"/>
+        </w:rPr>
+        <w:t>our</w:t>
+      </w:r>
+      <w:r>
+        <w:t xml:space="preserve"> object, and also make it easier to maintain and reuse.</w:t>
       </w:r>
     </w:p>
     <w:p/>
@@ -2791,6 +2818,7 @@
   <w:style w:type="character" w:default="1" w:styleId="DefaultParagraphFont">
     <w:name w:val="Default Paragraph Font"/>
     <w:uiPriority w:val="1"/>
+    <w:semiHidden/>
     <w:unhideWhenUsed/>
   </w:style>
   <w:style w:type="table" w:default="1" w:styleId="TableNormal">

</xml_diff>